<commit_message>
QUESTIONS ARE FINALY ALL ANSWERD
+Please work backup PLEASE!!!!!
</commit_message>
<xml_diff>
--- a/Entry Stuff/Questions.docx
+++ b/Entry Stuff/Questions.docx
@@ -101,9 +101,8 @@
                 <w:color w:val="000000"/>
                 <w:sz w:val="23"/>
                 <w:szCs w:val="23"/>
-                <w:lang w:eastAsia="en-GB"/>
-              </w:rPr>
-              <w:object w:dxaOrig="1440" w:dyaOrig="1440">
+              </w:rPr>
+              <w:object w:dxaOrig="3225" w:dyaOrig="360">
                 <v:shapetype id="_x0000_t75" coordsize="21600,21600" o:spt="75" o:preferrelative="t" path="m@4@5l@4@11@9@11@9@5xe" filled="f" stroked="f">
                   <v:stroke joinstyle="miter"/>
                   <v:formulas>
@@ -123,10 +122,10 @@
                   <v:path o:extrusionok="f" gradientshapeok="t" o:connecttype="rect"/>
                   <o:lock v:ext="edit" aspectratio="t"/>
                 </v:shapetype>
-                <v:shape id="_x0000_i1074" type="#_x0000_t75" style="width:160.95pt;height:17.8pt" o:ole="">
+                <v:shape id="_x0000_i1095" type="#_x0000_t75" style="width:160.95pt;height:17.8pt" o:ole="">
                   <v:imagedata r:id="rId4" o:title=""/>
                 </v:shape>
-                <w:control r:id="rId5" w:name="DefaultOcxName" w:shapeid="_x0000_i1074"/>
+                <w:control r:id="rId5" w:name="DefaultOcxName" w:shapeid="_x0000_i1095"/>
               </w:object>
             </w:r>
           </w:p>
@@ -167,6 +166,7 @@
                 <w:lang w:eastAsia="en-GB"/>
               </w:rPr>
             </w:pPr>
+            <w:bookmarkStart w:id="0" w:name="_GoBack"/>
             <w:r>
               <w:rPr>
                 <w:rFonts w:ascii="Arial" w:eastAsia="Times New Roman" w:hAnsi="Arial" w:cs="Arial"/>
@@ -177,6 +177,7 @@
               </w:rPr>
               <w:t>What software did you use to make your game?</w:t>
             </w:r>
+            <w:bookmarkEnd w:id="0"/>
           </w:p>
         </w:tc>
         <w:tc>
@@ -214,13 +215,12 @@
                 <w:color w:val="000000"/>
                 <w:sz w:val="23"/>
                 <w:szCs w:val="23"/>
-                <w:lang w:eastAsia="en-GB"/>
-              </w:rPr>
-              <w:object w:dxaOrig="1440" w:dyaOrig="1440">
-                <v:shape id="_x0000_i1087" type="#_x0000_t75" style="width:160.95pt;height:17.8pt" o:ole="">
+              </w:rPr>
+              <w:object w:dxaOrig="3225" w:dyaOrig="360">
+                <v:shape id="_x0000_i1094" type="#_x0000_t75" style="width:160.95pt;height:17.8pt" o:ole="">
                   <v:imagedata r:id="rId6" o:title=""/>
                 </v:shape>
-                <w:control r:id="rId7" w:name="DefaultOcxName1" w:shapeid="_x0000_i1087"/>
+                <w:control r:id="rId7" w:name="DefaultOcxName1" w:shapeid="_x0000_i1094"/>
               </w:object>
             </w:r>
           </w:p>
@@ -308,13 +308,106 @@
                 <w:color w:val="000000"/>
                 <w:sz w:val="23"/>
                 <w:szCs w:val="23"/>
-                <w:lang w:eastAsia="en-GB"/>
-              </w:rPr>
-              <w:object w:dxaOrig="1440" w:dyaOrig="1440">
-                <v:shape id="_x0000_i1088" type="#_x0000_t75" style="width:249.05pt;height:102.5pt" o:ole="">
+              </w:rPr>
+              <w:object w:dxaOrig="3225" w:dyaOrig="360">
+                <v:shape id="_x0000_i1093" type="#_x0000_t75" style="width:249.05pt;height:102.5pt" o:ole="">
                   <v:imagedata r:id="rId8" o:title=""/>
                 </v:shape>
-                <w:control r:id="rId9" w:name="DefaultOcxName2" w:shapeid="_x0000_i1088"/>
+                <w:control r:id="rId9" w:name="DefaultOcxName2" w:shapeid="_x0000_i1093"/>
+              </w:object>
+            </w:r>
+          </w:p>
+        </w:tc>
+      </w:tr>
+      <w:tr>
+        <w:trPr>
+          <w:gridAfter w:val="1"/>
+          <w:trHeight w:val="1142"/>
+          <w:tblCellSpacing w:w="15" w:type="dxa"/>
+        </w:trPr>
+        <w:tc>
+          <w:tcPr>
+            <w:tcW w:w="4800" w:type="dxa"/>
+            <w:tcBorders>
+              <w:top w:val="nil"/>
+              <w:left w:val="nil"/>
+              <w:bottom w:val="nil"/>
+              <w:right w:val="nil"/>
+            </w:tcBorders>
+            <w:shd w:val="clear" w:color="auto" w:fill="FFFFFF"/>
+            <w:tcMar>
+              <w:top w:w="150" w:type="dxa"/>
+              <w:left w:w="150" w:type="dxa"/>
+              <w:bottom w:w="150" w:type="dxa"/>
+              <w:right w:w="150" w:type="dxa"/>
+            </w:tcMar>
+            <w:hideMark/>
+          </w:tcPr>
+          <w:p>
+            <w:pPr>
+              <w:spacing w:after="0" w:line="240" w:lineRule="auto"/>
+              <w:jc w:val="right"/>
+              <w:rPr>
+                <w:rFonts w:ascii="Arial" w:eastAsia="Times New Roman" w:hAnsi="Arial" w:cs="Arial"/>
+                <w:color w:val="36B8B8"/>
+                <w:sz w:val="23"/>
+                <w:szCs w:val="23"/>
+                <w:lang w:eastAsia="en-GB"/>
+              </w:rPr>
+            </w:pPr>
+            <w:r>
+              <w:rPr>
+                <w:rFonts w:ascii="Arial" w:eastAsia="Times New Roman" w:hAnsi="Arial" w:cs="Arial"/>
+                <w:color w:val="36B8B8"/>
+                <w:sz w:val="23"/>
+                <w:szCs w:val="23"/>
+                <w:lang w:eastAsia="en-GB"/>
+              </w:rPr>
+              <w:t>Summarise your game in one sentence:</w:t>
+            </w:r>
+          </w:p>
+        </w:tc>
+        <w:tc>
+          <w:tcPr>
+            <w:tcW w:w="0" w:type="auto"/>
+            <w:tcBorders>
+              <w:top w:val="nil"/>
+              <w:left w:val="nil"/>
+              <w:bottom w:val="nil"/>
+              <w:right w:val="nil"/>
+            </w:tcBorders>
+            <w:shd w:val="clear" w:color="auto" w:fill="FFFFFF"/>
+            <w:tcMar>
+              <w:top w:w="0" w:type="dxa"/>
+              <w:left w:w="0" w:type="dxa"/>
+              <w:bottom w:w="0" w:type="dxa"/>
+              <w:right w:w="150" w:type="dxa"/>
+            </w:tcMar>
+            <w:hideMark/>
+          </w:tcPr>
+          <w:p>
+            <w:pPr>
+              <w:spacing w:after="0" w:line="240" w:lineRule="auto"/>
+              <w:rPr>
+                <w:rFonts w:ascii="Arial" w:eastAsia="Times New Roman" w:hAnsi="Arial" w:cs="Arial"/>
+                <w:color w:val="000000"/>
+                <w:sz w:val="23"/>
+                <w:szCs w:val="23"/>
+                <w:lang w:eastAsia="en-GB"/>
+              </w:rPr>
+            </w:pPr>
+            <w:r>
+              <w:rPr>
+                <w:rFonts w:ascii="Arial" w:eastAsia="Times New Roman" w:hAnsi="Arial" w:cs="Arial"/>
+                <w:color w:val="000000"/>
+                <w:sz w:val="23"/>
+                <w:szCs w:val="23"/>
+              </w:rPr>
+              <w:object w:dxaOrig="3225" w:dyaOrig="360">
+                <v:shape id="_x0000_i1113" type="#_x0000_t75" style="width:173.65pt;height:39.8pt" o:ole="">
+                  <v:imagedata r:id="rId10" o:title=""/>
+                </v:shape>
+                <w:control r:id="rId11" w:name="DefaultOcxName3" w:shapeid="_x0000_i1113"/>
               </w:object>
             </w:r>
           </w:p>
@@ -363,7 +456,7 @@
                 <w:szCs w:val="23"/>
                 <w:lang w:eastAsia="en-GB"/>
               </w:rPr>
-              <w:t>Summarise your game in one sentence:</w:t>
+              <w:t>How did you build your game? (300 words)</w:t>
             </w:r>
           </w:p>
         </w:tc>
@@ -402,13 +495,12 @@
                 <w:color w:val="000000"/>
                 <w:sz w:val="23"/>
                 <w:szCs w:val="23"/>
-                <w:lang w:eastAsia="en-GB"/>
-              </w:rPr>
-              <w:object w:dxaOrig="1440" w:dyaOrig="1440">
-                <v:shape id="_x0000_i1079" type="#_x0000_t75" style="width:173.65pt;height:39.8pt" o:ole="">
-                  <v:imagedata r:id="rId10" o:title=""/>
+              </w:rPr>
+              <w:object w:dxaOrig="3225" w:dyaOrig="360">
+                <v:shape id="_x0000_i1091" type="#_x0000_t75" style="width:249.05pt;height:102.5pt" o:ole="">
+                  <v:imagedata r:id="rId12" o:title=""/>
                 </v:shape>
-                <w:control r:id="rId11" w:name="DefaultOcxName3" w:shapeid="_x0000_i1079"/>
+                <w:control r:id="rId13" w:name="DefaultOcxName4" w:shapeid="_x0000_i1091"/>
               </w:object>
             </w:r>
           </w:p>
@@ -416,102 +508,7 @@
       </w:tr>
       <w:tr>
         <w:trPr>
-          <w:gridAfter w:val="1"/>
-          <w:tblCellSpacing w:w="15" w:type="dxa"/>
-        </w:trPr>
-        <w:tc>
-          <w:tcPr>
-            <w:tcW w:w="4800" w:type="dxa"/>
-            <w:tcBorders>
-              <w:top w:val="nil"/>
-              <w:left w:val="nil"/>
-              <w:bottom w:val="nil"/>
-              <w:right w:val="nil"/>
-            </w:tcBorders>
-            <w:shd w:val="clear" w:color="auto" w:fill="FFFFFF"/>
-            <w:tcMar>
-              <w:top w:w="150" w:type="dxa"/>
-              <w:left w:w="150" w:type="dxa"/>
-              <w:bottom w:w="150" w:type="dxa"/>
-              <w:right w:w="150" w:type="dxa"/>
-            </w:tcMar>
-            <w:hideMark/>
-          </w:tcPr>
-          <w:p>
-            <w:pPr>
-              <w:spacing w:after="0" w:line="240" w:lineRule="auto"/>
-              <w:jc w:val="right"/>
-              <w:rPr>
-                <w:rFonts w:ascii="Arial" w:eastAsia="Times New Roman" w:hAnsi="Arial" w:cs="Arial"/>
-                <w:color w:val="36B8B8"/>
-                <w:sz w:val="23"/>
-                <w:szCs w:val="23"/>
-                <w:lang w:eastAsia="en-GB"/>
-              </w:rPr>
-            </w:pPr>
-            <w:r>
-              <w:rPr>
-                <w:rFonts w:ascii="Arial" w:eastAsia="Times New Roman" w:hAnsi="Arial" w:cs="Arial"/>
-                <w:color w:val="36B8B8"/>
-                <w:sz w:val="23"/>
-                <w:szCs w:val="23"/>
-                <w:lang w:eastAsia="en-GB"/>
-              </w:rPr>
-              <w:t>How did you build your game? (300 words)</w:t>
-            </w:r>
-          </w:p>
-        </w:tc>
-        <w:bookmarkStart w:id="0" w:name="_GoBack"/>
-        <w:tc>
-          <w:tcPr>
-            <w:tcW w:w="0" w:type="auto"/>
-            <w:tcBorders>
-              <w:top w:val="nil"/>
-              <w:left w:val="nil"/>
-              <w:bottom w:val="nil"/>
-              <w:right w:val="nil"/>
-            </w:tcBorders>
-            <w:shd w:val="clear" w:color="auto" w:fill="FFFFFF"/>
-            <w:tcMar>
-              <w:top w:w="0" w:type="dxa"/>
-              <w:left w:w="0" w:type="dxa"/>
-              <w:bottom w:w="0" w:type="dxa"/>
-              <w:right w:w="150" w:type="dxa"/>
-            </w:tcMar>
-            <w:hideMark/>
-          </w:tcPr>
-          <w:p>
-            <w:pPr>
-              <w:spacing w:after="0" w:line="240" w:lineRule="auto"/>
-              <w:rPr>
-                <w:rFonts w:ascii="Arial" w:eastAsia="Times New Roman" w:hAnsi="Arial" w:cs="Arial"/>
-                <w:color w:val="000000"/>
-                <w:sz w:val="23"/>
-                <w:szCs w:val="23"/>
-                <w:lang w:eastAsia="en-GB"/>
-              </w:rPr>
-            </w:pPr>
-            <w:r>
-              <w:rPr>
-                <w:rFonts w:ascii="Arial" w:eastAsia="Times New Roman" w:hAnsi="Arial" w:cs="Arial"/>
-                <w:color w:val="000000"/>
-                <w:sz w:val="23"/>
-                <w:szCs w:val="23"/>
-                <w:lang w:eastAsia="en-GB"/>
-              </w:rPr>
-              <w:object w:dxaOrig="1440" w:dyaOrig="1440">
-                <v:shape id="_x0000_i1090" type="#_x0000_t75" style="width:249.05pt;height:102.5pt" o:ole="">
-                  <v:imagedata r:id="rId12" o:title=""/>
-                </v:shape>
-                <w:control r:id="rId13" w:name="DefaultOcxName4" w:shapeid="_x0000_i1090"/>
-              </w:object>
-            </w:r>
-            <w:bookmarkEnd w:id="0"/>
-          </w:p>
-        </w:tc>
-      </w:tr>
-      <w:tr>
-        <w:trPr>
+          <w:trHeight w:val="1063"/>
           <w:tblCellSpacing w:w="15" w:type="dxa"/>
         </w:trPr>
         <w:tc>
@@ -669,13 +666,12 @@
                 <w:color w:val="000000"/>
                 <w:sz w:val="23"/>
                 <w:szCs w:val="23"/>
-                <w:lang w:eastAsia="en-GB"/>
-              </w:rPr>
-              <w:object w:dxaOrig="1440" w:dyaOrig="1440">
-                <v:shape id="_x0000_i1089" type="#_x0000_t75" style="width:249.05pt;height:123.65pt" o:ole="">
+              </w:rPr>
+              <w:object w:dxaOrig="3225" w:dyaOrig="360">
+                <v:shape id="_x0000_i1097" type="#_x0000_t75" style="width:249.05pt;height:123.65pt" o:ole="">
                   <v:imagedata r:id="rId14" o:title=""/>
                 </v:shape>
-                <w:control r:id="rId15" w:name="DefaultOcxName5" w:shapeid="_x0000_i1089"/>
+                <w:control r:id="rId15" w:name="DefaultOcxName5" w:shapeid="_x0000_i1097"/>
               </w:object>
             </w:r>
           </w:p>

</xml_diff>